<commit_message>
Refactor code structure for improved readability and maintainability - final commit
</commit_message>
<xml_diff>
--- a/Docs/Abgabe.docx
+++ b/Docs/Abgabe.docx
@@ -6,7 +6,7 @@
       <w:pPr>
         <w:jc w:val="center"/>
         <w:rPr>
-          <w:rFonts w:ascii="Aharoni" w:hAnsi="Aharoni" w:cs="Aharoni" w:hint="cs"/>
+          <w:rFonts w:ascii="Aharoni" w:hAnsi="Aharoni" w:cs="Aharoni"/>
           <w:b/>
           <w:bCs/>
           <w:sz w:val="36"/>
@@ -119,13 +119,7 @@
         <w:rPr>
           <w:rFonts w:ascii="Arial" w:hAnsi="Arial" w:cs="Arial"/>
         </w:rPr>
-        <w:t>Responsiveness</w:t>
-      </w:r>
-      <w:r>
-        <w:rPr>
-          <w:rFonts w:ascii="Arial" w:hAnsi="Arial" w:cs="Arial"/>
-        </w:rPr>
-        <w:t xml:space="preserve"> testen am</w:t>
+        <w:t>Responsiveness testen am</w:t>
       </w:r>
       <w:r>
         <w:rPr>
@@ -183,7 +177,7 @@
           <w:sz w:val="24"/>
           <w:szCs w:val="24"/>
         </w:rPr>
-        <w:t>Kurze Präsentation über Inhalt &amp; Herangehensweise</w:t>
+        <w:t>Kurze Inhalt &amp; Herangehensweise</w:t>
       </w:r>
     </w:p>
     <w:p>
@@ -245,12 +239,6 @@
         <w:rPr>
           <w:rFonts w:ascii="Arial" w:hAnsi="Arial" w:cs="Arial"/>
         </w:rPr>
-        <w:t xml:space="preserve">A: </w:t>
-      </w:r>
-      <w:r>
-        <w:rPr>
-          <w:rFonts w:ascii="Arial" w:hAnsi="Arial" w:cs="Arial"/>
-        </w:rPr>
         <w:t xml:space="preserve">Für das Projekt wurde </w:t>
       </w:r>
       <w:r>
@@ -265,88 +253,7 @@
         <w:rPr>
           <w:rFonts w:ascii="Arial" w:hAnsi="Arial" w:cs="Arial"/>
         </w:rPr>
-        <w:t xml:space="preserve"> als Static Site Generator eingesetzt. Astro ermöglicht es, Webseiten </w:t>
-      </w:r>
-      <w:r>
-        <w:rPr>
-          <w:rFonts w:ascii="Arial" w:hAnsi="Arial" w:cs="Arial"/>
-        </w:rPr>
-        <w:t>performant</w:t>
-      </w:r>
-      <w:r>
-        <w:rPr>
-          <w:rFonts w:ascii="Arial" w:hAnsi="Arial" w:cs="Arial"/>
-        </w:rPr>
-        <w:t xml:space="preserve"> und strukturiert aufzubauen, indem nur das ausgeliefert wird, was wirklich benötigt wird.</w:t>
-      </w:r>
-      <w:r>
-        <w:rPr>
-          <w:rFonts w:ascii="Arial" w:hAnsi="Arial" w:cs="Arial"/>
-        </w:rPr>
-        <w:br/>
-        <w:t xml:space="preserve">Die Seiten wie </w:t>
-      </w:r>
-      <w:r>
-        <w:rPr>
-          <w:rFonts w:ascii="Arial" w:hAnsi="Arial" w:cs="Arial"/>
-          <w:i/>
-          <w:iCs/>
-        </w:rPr>
-        <w:t>Start</w:t>
-      </w:r>
-      <w:r>
-        <w:rPr>
-          <w:rFonts w:ascii="Arial" w:hAnsi="Arial" w:cs="Arial"/>
-        </w:rPr>
-        <w:t xml:space="preserve">, </w:t>
-      </w:r>
-      <w:r>
-        <w:rPr>
-          <w:rFonts w:ascii="Arial" w:hAnsi="Arial" w:cs="Arial"/>
-          <w:i/>
-          <w:iCs/>
-        </w:rPr>
-        <w:t>Projekte</w:t>
-      </w:r>
-      <w:r>
-        <w:rPr>
-          <w:rFonts w:ascii="Arial" w:hAnsi="Arial" w:cs="Arial"/>
-        </w:rPr>
-        <w:t xml:space="preserve">, </w:t>
-      </w:r>
-      <w:r>
-        <w:rPr>
-          <w:rFonts w:ascii="Arial" w:hAnsi="Arial" w:cs="Arial"/>
-          <w:i/>
-          <w:iCs/>
-        </w:rPr>
-        <w:t>About</w:t>
-      </w:r>
-      <w:r>
-        <w:rPr>
-          <w:rFonts w:ascii="Arial" w:hAnsi="Arial" w:cs="Arial"/>
-        </w:rPr>
-        <w:t xml:space="preserve"> und </w:t>
-      </w:r>
-      <w:r>
-        <w:rPr>
-          <w:rFonts w:ascii="Arial" w:hAnsi="Arial" w:cs="Arial"/>
-          <w:i/>
-          <w:iCs/>
-        </w:rPr>
-        <w:t>Zertifikate</w:t>
-      </w:r>
-      <w:r>
-        <w:rPr>
-          <w:rFonts w:ascii="Arial" w:hAnsi="Arial" w:cs="Arial"/>
-        </w:rPr>
-        <w:t xml:space="preserve"> wurden als eigene .astro-Dateien angelegt und über ein globales Layout wiederverwendet.</w:t>
-      </w:r>
-      <w:r>
-        <w:rPr>
-          <w:rFonts w:ascii="Arial" w:hAnsi="Arial" w:cs="Arial"/>
-        </w:rPr>
-        <w:br/>
+        <w:t xml:space="preserve"> als Static Site Generator eingesetzt. </w:t>
       </w:r>
       <w:r>
         <w:rPr>
@@ -361,6 +268,56 @@
           <w:rFonts w:ascii="Arial" w:hAnsi="Arial" w:cs="Arial"/>
         </w:rPr>
         <w:t xml:space="preserve"> wurde integriert, um ein modernes, responsives und konsistentes Design umzusetzen.</w:t>
+      </w:r>
+      <w:r>
+        <w:rPr>
+          <w:rFonts w:ascii="Arial" w:hAnsi="Arial" w:cs="Arial"/>
+        </w:rPr>
+        <w:t xml:space="preserve"> </w:t>
+      </w:r>
+      <w:r>
+        <w:rPr>
+          <w:rFonts w:ascii="Arial" w:hAnsi="Arial" w:cs="Arial"/>
+          <w:b/>
+          <w:bCs/>
+        </w:rPr>
+        <w:t>ChatGPT</w:t>
+      </w:r>
+      <w:r>
+        <w:rPr>
+          <w:rFonts w:ascii="Arial" w:hAnsi="Arial" w:cs="Arial"/>
+        </w:rPr>
+        <w:t xml:space="preserve"> wurde </w:t>
+      </w:r>
+      <w:r>
+        <w:rPr>
+          <w:rFonts w:ascii="Arial" w:hAnsi="Arial" w:cs="Arial"/>
+        </w:rPr>
+        <w:t>verwendet,</w:t>
+      </w:r>
+      <w:r>
+        <w:rPr>
+          <w:rFonts w:ascii="Arial" w:hAnsi="Arial" w:cs="Arial"/>
+        </w:rPr>
+        <w:t xml:space="preserve"> um</w:t>
+      </w:r>
+      <w:r>
+        <w:rPr>
+          <w:rFonts w:ascii="Arial" w:hAnsi="Arial" w:cs="Arial"/>
+        </w:rPr>
+        <w:t xml:space="preserve"> </w:t>
+      </w:r>
+      <w:r>
+        <w:rPr>
+          <w:rFonts w:ascii="Arial" w:hAnsi="Arial" w:cs="Arial"/>
+        </w:rPr>
+        <w:t>Inhalte effizient zu formulieren, Texte zu optimieren, Code-Beispiele zu generieren und technische Probleme schneller zu lösen</w:t>
+      </w:r>
+      <w:r>
+        <w:rPr>
+          <w:rFonts w:ascii="Arial" w:hAnsi="Arial" w:cs="Arial"/>
+        </w:rPr>
+        <w:t>.</w:t>
       </w:r>
     </w:p>
     <w:p>
@@ -436,7 +393,40 @@
         <w:rPr>
           <w:rFonts w:ascii="Arial" w:hAnsi="Arial" w:cs="Arial"/>
         </w:rPr>
-        <w:t>Jede Seite besteht hauptsächlich aus HTML + etwas Frontmatter.</w:t>
+        <w:t>Jede Seite besteht hauptsächlich aus HTML + etwas Frontmatter</w:t>
+      </w:r>
+      <w:r>
+        <w:rPr>
+          <w:rFonts w:ascii="Arial" w:hAnsi="Arial" w:cs="Arial"/>
+        </w:rPr>
+        <w:t>-(</w:t>
+      </w:r>
+      <w:r>
+        <w:t xml:space="preserve"> </w:t>
+      </w:r>
+      <w:r>
+        <w:rPr>
+          <w:rFonts w:ascii="Arial" w:hAnsi="Arial" w:cs="Arial"/>
+        </w:rPr>
+        <w:t>Infoblock</w:t>
+      </w:r>
+      <w:r>
+        <w:rPr>
+          <w:rFonts w:ascii="Arial" w:hAnsi="Arial" w:cs="Arial"/>
+        </w:rPr>
+        <w:t xml:space="preserve"> oben in Datei</w:t>
+      </w:r>
+      <w:r>
+        <w:rPr>
+          <w:rFonts w:ascii="Arial" w:hAnsi="Arial" w:cs="Arial"/>
+        </w:rPr>
+        <w:t xml:space="preserve"> -&gt; damit System weiß, wie Seite behandelt werden soll</w:t>
+      </w:r>
+      <w:r>
+        <w:rPr>
+          <w:rFonts w:ascii="Arial" w:hAnsi="Arial" w:cs="Arial"/>
+        </w:rPr>
+        <w:t>)</w:t>
       </w:r>
     </w:p>
     <w:p>
@@ -493,49 +483,7 @@
         <w:rPr>
           <w:rFonts w:ascii="Arial" w:hAnsi="Arial" w:cs="Arial"/>
         </w:rPr>
-        <w:t xml:space="preserve">Änderungen werden mit </w:t>
-      </w:r>
-      <w:proofErr w:type="spellStart"/>
-      <w:r>
-        <w:rPr>
-          <w:rFonts w:ascii="Arial" w:hAnsi="Arial" w:cs="Arial"/>
-        </w:rPr>
-        <w:t>npm</w:t>
-      </w:r>
-      <w:proofErr w:type="spellEnd"/>
-      <w:r>
-        <w:rPr>
-          <w:rFonts w:ascii="Arial" w:hAnsi="Arial" w:cs="Arial"/>
-        </w:rPr>
-        <w:t xml:space="preserve"> </w:t>
-      </w:r>
-      <w:proofErr w:type="spellStart"/>
-      <w:r>
-        <w:rPr>
-          <w:rFonts w:ascii="Arial" w:hAnsi="Arial" w:cs="Arial"/>
-        </w:rPr>
-        <w:t>run</w:t>
-      </w:r>
-      <w:proofErr w:type="spellEnd"/>
-      <w:r>
-        <w:rPr>
-          <w:rFonts w:ascii="Arial" w:hAnsi="Arial" w:cs="Arial"/>
-        </w:rPr>
-        <w:t xml:space="preserve"> </w:t>
-      </w:r>
-      <w:proofErr w:type="spellStart"/>
-      <w:r>
-        <w:rPr>
-          <w:rFonts w:ascii="Arial" w:hAnsi="Arial" w:cs="Arial"/>
-        </w:rPr>
-        <w:t>dev</w:t>
-      </w:r>
-      <w:proofErr w:type="spellEnd"/>
-      <w:r>
-        <w:rPr>
-          <w:rFonts w:ascii="Arial" w:hAnsi="Arial" w:cs="Arial"/>
-        </w:rPr>
-        <w:t xml:space="preserve"> sofort sichtbar („Hot Reloading“).</w:t>
+        <w:t>Änderungen werden mit npm run dev sofort sichtbar („Hot Reloading“).</w:t>
       </w:r>
     </w:p>
     <w:p>
@@ -664,19 +612,7 @@
         <w:rPr>
           <w:rFonts w:ascii="Arial" w:hAnsi="Arial" w:cs="Arial"/>
         </w:rPr>
-        <w:t xml:space="preserve">Astro ist klar strukturiert, schnell zu verstehen und </w:t>
-      </w:r>
-      <w:r>
-        <w:rPr>
-          <w:rFonts w:ascii="Arial" w:hAnsi="Arial" w:cs="Arial"/>
-        </w:rPr>
-        <w:t>performant</w:t>
-      </w:r>
-      <w:r>
-        <w:rPr>
-          <w:rFonts w:ascii="Arial" w:hAnsi="Arial" w:cs="Arial"/>
-        </w:rPr>
-        <w:t>.</w:t>
+        <w:t>Astro ist klar strukturiert, schnell zu verstehen und performant.</w:t>
       </w:r>
     </w:p>
     <w:p>

</xml_diff>